<commit_message>
Created separate scripts to analyze aggregated behaviors and produce resistance surfaces
</commit_message>
<xml_diff>
--- a/Armadillo Resistance Model Results.docx
+++ b/Armadillo Resistance Model Results.docx
@@ -367,7 +367,37 @@
         <w:rPr>
           <w:rFonts w:ascii="Times New Roman" w:hAnsi="Times New Roman" w:cs="Times New Roman"/>
         </w:rPr>
-        <w:t>When observations of both behaviors were analyzed together, results were quite different than when analyzed separately. Overall, this model estimated that armadillos spent more time per pixel than for either of the others regardless of land cover class. There was a slight positive relationship between temperature and time spent per pixel. And similar to the foraging resistance surface, “Forest” resulted in the slowest movement. It seems likely that these results are off since they differ substantially from the previous two models.</w:t>
+        <w:t xml:space="preserve">When observations of both behaviors were analyzed together, results were </w:t>
+      </w:r>
+      <w:r>
+        <w:rPr>
+          <w:rFonts w:ascii="Times New Roman" w:hAnsi="Times New Roman" w:cs="Times New Roman"/>
+        </w:rPr>
+        <w:t>relatively similar with some noted differences</w:t>
+      </w:r>
+      <w:r>
+        <w:rPr>
+          <w:rFonts w:ascii="Times New Roman" w:hAnsi="Times New Roman" w:cs="Times New Roman"/>
+        </w:rPr>
+        <w:t xml:space="preserve">. </w:t>
+      </w:r>
+      <w:r>
+        <w:rPr>
+          <w:rFonts w:ascii="Times New Roman" w:hAnsi="Times New Roman" w:cs="Times New Roman"/>
+        </w:rPr>
+        <w:t>Similar to the results from both of the previous models, resistance was greatest in the small “Forest” patch and was lowest in the “Cane” land class. However, this combined model finds the “HQ” land class to result in movement almost as quickly as in “Cane”, opposite of what was found for the Transit state resistance model where resistance was greatest.</w:t>
+      </w:r>
+      <w:r>
+        <w:rPr>
+          <w:rFonts w:ascii="Times New Roman" w:hAnsi="Times New Roman" w:cs="Times New Roman"/>
+        </w:rPr>
+        <w:t xml:space="preserve"> “Fence” and “Pasture” land cover exhibited similar levels of intermediate resistance on the landscape, where temperature exhibited a slight positive relationship with resistance.</w:t>
+      </w:r>
+      <w:r>
+        <w:rPr>
+          <w:rFonts w:ascii="Times New Roman" w:hAnsi="Times New Roman" w:cs="Times New Roman"/>
+        </w:rPr>
+        <w:t xml:space="preserve"> Water estimates were removed from this model and are shown as white.</w:t>
       </w:r>
     </w:p>
     <w:p>
@@ -391,10 +421,10 @@
         </w:rPr>
         <w:lastRenderedPageBreak/>
         <w:drawing>
-          <wp:inline distT="0" distB="0" distL="0" distR="0" wp14:anchorId="75F7CA81" wp14:editId="4A09161F">
-            <wp:extent cx="4580467" cy="3274349"/>
-            <wp:effectExtent l="0" t="0" r="4445" b="2540"/>
-            <wp:docPr id="6" name="Picture 6" descr="Chart, box and whisker chart&#10;&#10;Description automatically generated"/>
+          <wp:inline distT="0" distB="0" distL="0" distR="0" wp14:anchorId="75F7CA81" wp14:editId="4F42A045">
+            <wp:extent cx="4588253" cy="3276774"/>
+            <wp:effectExtent l="0" t="0" r="0" b="0"/>
+            <wp:docPr id="6" name="Picture 6"/>
             <wp:cNvGraphicFramePr>
               <a:graphicFrameLocks xmlns:a="http://schemas.openxmlformats.org/drawingml/2006/main" noChangeAspect="1"/>
             </wp:cNvGraphicFramePr>
@@ -402,7 +432,7 @@
               <a:graphicData uri="http://schemas.openxmlformats.org/drawingml/2006/picture">
                 <pic:pic xmlns:pic="http://schemas.openxmlformats.org/drawingml/2006/picture">
                   <pic:nvPicPr>
-                    <pic:cNvPr id="6" name="Picture 6" descr="Chart, box and whisker chart&#10;&#10;Description automatically generated"/>
+                    <pic:cNvPr id="6" name="Picture 6"/>
                     <pic:cNvPicPr/>
                   </pic:nvPicPr>
                   <pic:blipFill>
@@ -420,7 +450,7 @@
                   <pic:spPr>
                     <a:xfrm>
                       <a:off x="0" y="0"/>
-                      <a:ext cx="4588253" cy="3279914"/>
+                      <a:ext cx="4588253" cy="3276774"/>
                     </a:xfrm>
                     <a:prstGeom prst="rect">
                       <a:avLst/>
@@ -477,10 +507,10 @@
           <w:noProof/>
         </w:rPr>
         <w:drawing>
-          <wp:inline distT="0" distB="0" distL="0" distR="0" wp14:anchorId="50AFB0AC" wp14:editId="7299410F">
-            <wp:extent cx="5943600" cy="3295650"/>
-            <wp:effectExtent l="0" t="0" r="0" b="6350"/>
-            <wp:docPr id="5" name="Picture 5" descr="A picture containing radar chart&#10;&#10;Description automatically generated"/>
+          <wp:inline distT="0" distB="0" distL="0" distR="0" wp14:anchorId="50AFB0AC" wp14:editId="2E4CFC75">
+            <wp:extent cx="5681662" cy="3295650"/>
+            <wp:effectExtent l="0" t="0" r="0" b="0"/>
+            <wp:docPr id="5" name="Picture 5"/>
             <wp:cNvGraphicFramePr>
               <a:graphicFrameLocks xmlns:a="http://schemas.openxmlformats.org/drawingml/2006/main" noChangeAspect="1"/>
             </wp:cNvGraphicFramePr>
@@ -488,7 +518,7 @@
               <a:graphicData uri="http://schemas.openxmlformats.org/drawingml/2006/picture">
                 <pic:pic xmlns:pic="http://schemas.openxmlformats.org/drawingml/2006/picture">
                   <pic:nvPicPr>
-                    <pic:cNvPr id="5" name="Picture 5" descr="A picture containing radar chart&#10;&#10;Description automatically generated"/>
+                    <pic:cNvPr id="5" name="Picture 5"/>
                     <pic:cNvPicPr/>
                   </pic:nvPicPr>
                   <pic:blipFill>
@@ -506,7 +536,7 @@
                   <pic:spPr>
                     <a:xfrm>
                       <a:off x="0" y="0"/>
-                      <a:ext cx="5943600" cy="3295650"/>
+                      <a:ext cx="5681662" cy="3295650"/>
                     </a:xfrm>
                     <a:prstGeom prst="rect">
                       <a:avLst/>
@@ -1121,10 +1151,10 @@
           <w:noProof/>
         </w:rPr>
         <w:drawing>
-          <wp:inline distT="0" distB="0" distL="0" distR="0" wp14:anchorId="56598A0D" wp14:editId="298E4A35">
-            <wp:extent cx="4240142" cy="3031067"/>
-            <wp:effectExtent l="0" t="0" r="1905" b="4445"/>
-            <wp:docPr id="7" name="Picture 7" descr="Chart, box and whisker chart&#10;&#10;Description automatically generated"/>
+          <wp:inline distT="0" distB="0" distL="0" distR="0" wp14:anchorId="56598A0D" wp14:editId="67F697C9">
+            <wp:extent cx="4258677" cy="3041402"/>
+            <wp:effectExtent l="0" t="0" r="0" b="0"/>
+            <wp:docPr id="7" name="Picture 7"/>
             <wp:cNvGraphicFramePr>
               <a:graphicFrameLocks xmlns:a="http://schemas.openxmlformats.org/drawingml/2006/main" noChangeAspect="1"/>
             </wp:cNvGraphicFramePr>
@@ -1132,7 +1162,7 @@
               <a:graphicData uri="http://schemas.openxmlformats.org/drawingml/2006/picture">
                 <pic:pic xmlns:pic="http://schemas.openxmlformats.org/drawingml/2006/picture">
                   <pic:nvPicPr>
-                    <pic:cNvPr id="7" name="Picture 7" descr="Chart, box and whisker chart&#10;&#10;Description automatically generated"/>
+                    <pic:cNvPr id="7" name="Picture 7"/>
                     <pic:cNvPicPr/>
                   </pic:nvPicPr>
                   <pic:blipFill>
@@ -1150,7 +1180,7 @@
                   <pic:spPr>
                     <a:xfrm>
                       <a:off x="0" y="0"/>
-                      <a:ext cx="4258677" cy="3044317"/>
+                      <a:ext cx="4258677" cy="3041402"/>
                     </a:xfrm>
                     <a:prstGeom prst="rect">
                       <a:avLst/>
@@ -1171,6 +1201,15 @@
           <w:iCs/>
         </w:rPr>
       </w:pPr>
+    </w:p>
+    <w:p>
+      <w:pPr>
+        <w:jc w:val="center"/>
+        <w:rPr>
+          <w:rFonts w:ascii="Times New Roman" w:hAnsi="Times New Roman" w:cs="Times New Roman"/>
+          <w:iCs/>
+        </w:rPr>
+      </w:pPr>
       <w:r>
         <w:rPr>
           <w:rFonts w:ascii="Times New Roman" w:hAnsi="Times New Roman" w:cs="Times New Roman"/>
@@ -1178,10 +1217,10 @@
           <w:noProof/>
         </w:rPr>
         <w:drawing>
-          <wp:inline distT="0" distB="0" distL="0" distR="0" wp14:anchorId="184632B1" wp14:editId="7F83FBBF">
-            <wp:extent cx="5878705" cy="3259666"/>
-            <wp:effectExtent l="0" t="0" r="1905" b="4445"/>
-            <wp:docPr id="8" name="Picture 8" descr="A picture containing graphical user interface&#10;&#10;Description automatically generated"/>
+          <wp:inline distT="0" distB="0" distL="0" distR="0" wp14:anchorId="184632B1" wp14:editId="091330C6">
+            <wp:extent cx="5905123" cy="2846140"/>
+            <wp:effectExtent l="0" t="0" r="635" b="0"/>
+            <wp:docPr id="8" name="Picture 8"/>
             <wp:cNvGraphicFramePr>
               <a:graphicFrameLocks xmlns:a="http://schemas.openxmlformats.org/drawingml/2006/main" noChangeAspect="1"/>
             </wp:cNvGraphicFramePr>
@@ -1189,7 +1228,7 @@
               <a:graphicData uri="http://schemas.openxmlformats.org/drawingml/2006/picture">
                 <pic:pic xmlns:pic="http://schemas.openxmlformats.org/drawingml/2006/picture">
                   <pic:nvPicPr>
-                    <pic:cNvPr id="8" name="Picture 8" descr="A picture containing graphical user interface&#10;&#10;Description automatically generated"/>
+                    <pic:cNvPr id="8" name="Picture 8"/>
                     <pic:cNvPicPr/>
                   </pic:nvPicPr>
                   <pic:blipFill>
@@ -1207,7 +1246,7 @@
                   <pic:spPr>
                     <a:xfrm>
                       <a:off x="0" y="0"/>
-                      <a:ext cx="5905123" cy="3274315"/>
+                      <a:ext cx="5905123" cy="2846140"/>
                     </a:xfrm>
                     <a:prstGeom prst="rect">
                       <a:avLst/>
@@ -1248,6 +1287,7 @@
           <w:rFonts w:ascii="Times New Roman" w:hAnsi="Times New Roman" w:cs="Times New Roman"/>
           <w:i/>
         </w:rPr>
+        <w:lastRenderedPageBreak/>
         <w:t>Conclusions</w:t>
       </w:r>
     </w:p>
@@ -1311,6 +1351,13 @@
           <w:iCs/>
         </w:rPr>
         <w:t xml:space="preserve"> time per pixel (1.5-2.5 s) for this same class at the southern site. Apart from differences in the makeup in these forests and the availability of dietary resources, it is currently unclear why these patterns would be different by site.</w:t>
+      </w:r>
+      <w:r>
+        <w:rPr>
+          <w:rFonts w:ascii="Times New Roman" w:hAnsi="Times New Roman" w:cs="Times New Roman"/>
+          <w:iCs/>
+        </w:rPr>
+        <w:t xml:space="preserve"> However, this could potentially be due to a single individual using the small patch of “Forest” for the northern site that is not traversed by any of the 9 other individuals, skewing the results of the model when not accounting for individual-based differences.</w:t>
       </w:r>
     </w:p>
     <w:p>

</xml_diff>